<commit_message>
register, login, logout , validation with java script, database, email ajax.
after successfully doing login and register validation in database.
</commit_message>
<xml_diff>
--- a/Learn WIth Online Soceity.docx
+++ b/Learn WIth Online Soceity.docx
@@ -66,136 +66,139 @@
       <w:r>
         <w:t>using ajax to interactive in email + user_name+Password number.</w:t>
       </w:r>
-    </w:p>
-    <w:p>
-      <w:pPr>
-        <w:pStyle w:val="ListParagraph"/>
-        <w:numPr>
-          <w:ilvl w:val="0"/>
-          <w:numId w:val="1"/>
-        </w:numPr>
-      </w:pPr>
-      <w:r>
-        <w:t>how to post as public post.</w:t>
-      </w:r>
-    </w:p>
-    <w:p>
-      <w:pPr>
-        <w:pStyle w:val="ListParagraph"/>
-        <w:numPr>
-          <w:ilvl w:val="0"/>
-          <w:numId w:val="1"/>
-        </w:numPr>
-      </w:pPr>
-      <w:r>
-        <w:t xml:space="preserve">How to upload photo with content . </w:t>
-      </w:r>
-    </w:p>
-    <w:p>
-      <w:pPr>
-        <w:pStyle w:val="ListParagraph"/>
-        <w:numPr>
-          <w:ilvl w:val="0"/>
-          <w:numId w:val="1"/>
-        </w:numPr>
-      </w:pPr>
-      <w:r>
-        <w:t>how to follow each other</w:t>
-      </w:r>
-    </w:p>
-    <w:p>
-      <w:pPr>
-        <w:pStyle w:val="ListParagraph"/>
-        <w:numPr>
-          <w:ilvl w:val="0"/>
-          <w:numId w:val="1"/>
-        </w:numPr>
-      </w:pPr>
-      <w:r>
-        <w:t>Notification system.</w:t>
-      </w:r>
-    </w:p>
-    <w:p>
-      <w:pPr>
-        <w:pStyle w:val="ListParagraph"/>
-        <w:numPr>
-          <w:ilvl w:val="0"/>
-          <w:numId w:val="1"/>
-        </w:numPr>
-      </w:pPr>
-      <w:r>
-        <w:t>how to select a each category to get all post about it.</w:t>
-      </w:r>
-    </w:p>
-    <w:p>
-      <w:pPr>
-        <w:pStyle w:val="ListParagraph"/>
-        <w:numPr>
-          <w:ilvl w:val="0"/>
-          <w:numId w:val="1"/>
-        </w:numPr>
-      </w:pPr>
-      <w:r>
-        <w:t>Like agree</w:t>
-      </w:r>
-      <w:r>
-        <w:br/>
-      </w:r>
-    </w:p>
-    <w:p>
-      <w:pPr>
-        <w:jc w:val="center"/>
-        <w:rPr>
-          <w:sz w:val="40"/>
-          <w:szCs w:val="32"/>
-        </w:rPr>
-      </w:pPr>
-    </w:p>
-    <w:p>
-      <w:pPr>
-        <w:jc w:val="center"/>
-        <w:rPr>
-          <w:sz w:val="40"/>
-          <w:szCs w:val="32"/>
-        </w:rPr>
-      </w:pPr>
-    </w:p>
-    <w:p>
-      <w:pPr>
-        <w:jc w:val="center"/>
-        <w:rPr>
-          <w:sz w:val="40"/>
-          <w:szCs w:val="32"/>
-        </w:rPr>
-      </w:pPr>
-    </w:p>
-    <w:p>
-      <w:pPr>
-        <w:jc w:val="center"/>
-        <w:rPr>
-          <w:sz w:val="40"/>
-          <w:szCs w:val="32"/>
-        </w:rPr>
-      </w:pPr>
-    </w:p>
-    <w:p>
-      <w:pPr>
-        <w:jc w:val="center"/>
-        <w:rPr>
-          <w:sz w:val="40"/>
-          <w:szCs w:val="32"/>
-        </w:rPr>
-      </w:pPr>
-    </w:p>
-    <w:p>
-      <w:pPr>
-        <w:rPr>
-          <w:sz w:val="40"/>
-          <w:szCs w:val="32"/>
-        </w:rPr>
-      </w:pPr>
+      <w:r>
+        <w:t xml:space="preserve"> ( if email or unser name already have then no allow to continue)</w:t>
+      </w:r>
       <w:bookmarkStart w:id="0" w:name="_GoBack"/>
       <w:bookmarkEnd w:id="0"/>
+    </w:p>
+    <w:p>
+      <w:pPr>
+        <w:pStyle w:val="ListParagraph"/>
+        <w:numPr>
+          <w:ilvl w:val="0"/>
+          <w:numId w:val="1"/>
+        </w:numPr>
+      </w:pPr>
+      <w:r>
+        <w:t>how to post as public post.</w:t>
+      </w:r>
+    </w:p>
+    <w:p>
+      <w:pPr>
+        <w:pStyle w:val="ListParagraph"/>
+        <w:numPr>
+          <w:ilvl w:val="0"/>
+          <w:numId w:val="1"/>
+        </w:numPr>
+      </w:pPr>
+      <w:r>
+        <w:t xml:space="preserve">How to upload photo with content . </w:t>
+      </w:r>
+    </w:p>
+    <w:p>
+      <w:pPr>
+        <w:pStyle w:val="ListParagraph"/>
+        <w:numPr>
+          <w:ilvl w:val="0"/>
+          <w:numId w:val="1"/>
+        </w:numPr>
+      </w:pPr>
+      <w:r>
+        <w:t>how to follow each other</w:t>
+      </w:r>
+    </w:p>
+    <w:p>
+      <w:pPr>
+        <w:pStyle w:val="ListParagraph"/>
+        <w:numPr>
+          <w:ilvl w:val="0"/>
+          <w:numId w:val="1"/>
+        </w:numPr>
+      </w:pPr>
+      <w:r>
+        <w:t>Notification system.</w:t>
+      </w:r>
+    </w:p>
+    <w:p>
+      <w:pPr>
+        <w:pStyle w:val="ListParagraph"/>
+        <w:numPr>
+          <w:ilvl w:val="0"/>
+          <w:numId w:val="1"/>
+        </w:numPr>
+      </w:pPr>
+      <w:r>
+        <w:t>how to select a each category to get all post about it.</w:t>
+      </w:r>
+    </w:p>
+    <w:p>
+      <w:pPr>
+        <w:pStyle w:val="ListParagraph"/>
+        <w:numPr>
+          <w:ilvl w:val="0"/>
+          <w:numId w:val="1"/>
+        </w:numPr>
+      </w:pPr>
+      <w:r>
+        <w:t>Like agree</w:t>
+      </w:r>
+      <w:r>
+        <w:br/>
+      </w:r>
+    </w:p>
+    <w:p>
+      <w:pPr>
+        <w:jc w:val="center"/>
+        <w:rPr>
+          <w:sz w:val="40"/>
+          <w:szCs w:val="32"/>
+        </w:rPr>
+      </w:pPr>
+    </w:p>
+    <w:p>
+      <w:pPr>
+        <w:jc w:val="center"/>
+        <w:rPr>
+          <w:sz w:val="40"/>
+          <w:szCs w:val="32"/>
+        </w:rPr>
+      </w:pPr>
+    </w:p>
+    <w:p>
+      <w:pPr>
+        <w:jc w:val="center"/>
+        <w:rPr>
+          <w:sz w:val="40"/>
+          <w:szCs w:val="32"/>
+        </w:rPr>
+      </w:pPr>
+    </w:p>
+    <w:p>
+      <w:pPr>
+        <w:jc w:val="center"/>
+        <w:rPr>
+          <w:sz w:val="40"/>
+          <w:szCs w:val="32"/>
+        </w:rPr>
+      </w:pPr>
+    </w:p>
+    <w:p>
+      <w:pPr>
+        <w:jc w:val="center"/>
+        <w:rPr>
+          <w:sz w:val="40"/>
+          <w:szCs w:val="32"/>
+        </w:rPr>
+      </w:pPr>
+    </w:p>
+    <w:p>
+      <w:pPr>
+        <w:rPr>
+          <w:sz w:val="40"/>
+          <w:szCs w:val="32"/>
+        </w:rPr>
+      </w:pPr>
     </w:p>
     <w:p>
       <w:r>

</xml_diff>